<commit_message>
Device Hub - Increase the number of available jog rates to includie minimum, min + 25% of range, min + 50% of range, min + 75% of range and maximum.
</commit_message>
<xml_diff>
--- a/Drivers and Simulators/ASCOM Device Hub/Documents/NotesOnWallaceAlgorithm.docx
+++ b/Drivers and Simulators/ASCOM Device Hub/Documents/NotesOnWallaceAlgorithm.docx
@@ -120,10 +120,10 @@
             <v:path o:extrusionok="f" gradientshapeok="t" o:connecttype="rect"/>
             <o:lock v:ext="edit" aspectratio="t"/>
           </v:shapetype>
-          <v:shape id="_x0000_i1048" type="#_x0000_t75" style="width:450.8pt;height:295pt" o:ole="">
+          <v:shape id="_x0000_i1025" type="#_x0000_t75" style="width:451pt;height:295pt" o:ole="">
             <v:imagedata r:id="rId7" o:title=""/>
           </v:shape>
-          <o:OLEObject Type="Embed" ProgID="Visio.Drawing.15" ShapeID="_x0000_i1048" DrawAspect="Content" ObjectID="_1811930012" r:id="rId8"/>
+          <o:OLEObject Type="Embed" ProgID="Visio.Drawing.15" ShapeID="_x0000_i1025" DrawAspect="Content" ObjectID="_1813299620" r:id="rId8"/>
         </w:object>
       </w:r>
     </w:p>
@@ -133,7 +133,15 @@
       </w:pPr>
       <w:r>
         <w:lastRenderedPageBreak/>
-        <w:t>Matching paper and code</w:t>
+        <w:t>Coordinates and Conventions</w:t>
+      </w:r>
+    </w:p>
+    <w:p>
+      <w:pPr>
+        <w:pStyle w:val="Heading2"/>
+      </w:pPr>
+      <w:r>
+        <w:t>X, Y, Z Coordinate System</w:t>
       </w:r>
     </w:p>
     <w:p>
@@ -239,99 +247,182 @@
     </w:p>
     <w:p>
       <w:r>
-        <w:t xml:space="preserve">The variable p is called </w:t>
-      </w:r>
-      <w:proofErr w:type="spellStart"/>
-      <w:r>
-        <w:t>yt</w:t>
-      </w:r>
-      <w:proofErr w:type="spellEnd"/>
-      <w:r>
-        <w:t xml:space="preserve"> in Patrick's code</w:t>
+        <w:t>The variable p is called yt in Patrick's code (separation of the two axes)</w:t>
+      </w:r>
+    </w:p>
+    <w:p>
+      <w:r>
+        <w:t>The variable q is called yt in Patrick's code (Offset of the optical axis along the declination axis)</w:t>
+      </w:r>
+    </w:p>
+    <w:p>
+      <w:r>
+        <w:t>The variable r is called yo in Patrick's code (separation of the two axes)</w:t>
+      </w:r>
+    </w:p>
+    <w:p>
+      <w:r>
+        <w:t xml:space="preserve">The code requires </w:t>
+      </w:r>
+      <w:r>
+        <w:t xml:space="preserve">the </w:t>
+      </w:r>
+      <w:r>
+        <w:t xml:space="preserve">mechanical roll angle </w:t>
+      </w:r>
+      <w:r>
+        <w:t xml:space="preserve">which is </w:t>
+      </w:r>
+      <w:r>
+        <w:t xml:space="preserve">calculated </w:t>
+      </w:r>
+      <w:r>
+        <w:t>from the telescope hour angle (local sidereal time minus right ascension) and declination for equatorial mounts azimuth for alt/az mounts.</w:t>
+      </w:r>
+    </w:p>
+    <w:p>
+      <w:pPr>
+        <w:pStyle w:val="Heading2"/>
+      </w:pPr>
+      <w:r>
+        <w:t>Roll and Pitch Angle Coordinate System</w:t>
+      </w:r>
+    </w:p>
+    <w:p>
+      <w:r>
+        <w:t xml:space="preserve">Both </w:t>
+      </w:r>
+      <w:r>
+        <w:t>roll and pitch axis angles are calculated in the range -180.0 to +180.0 degrees (-π to +π radians)</w:t>
+      </w:r>
+    </w:p>
+    <w:p>
+      <w:r>
+        <w:t>The coordinate system is “right</w:t>
+      </w:r>
+      <w:r>
+        <w:t>-</w:t>
+      </w:r>
+      <w:r>
+        <w:t xml:space="preserve">handed” </w:t>
+      </w:r>
+      <w:r>
+        <w:t xml:space="preserve">with </w:t>
+      </w:r>
+      <w:r>
+        <w:rPr>
+          <w:b/>
+          <w:bCs/>
+        </w:rPr>
+        <w:t>mechanical</w:t>
       </w:r>
       <w:r>
         <w:t xml:space="preserve"> </w:t>
       </w:r>
       <w:r>
-        <w:t>(separation of the two axes)</w:t>
-      </w:r>
-    </w:p>
-    <w:p>
-      <w:r>
-        <w:t xml:space="preserve">The variable q is called </w:t>
-      </w:r>
-      <w:proofErr w:type="spellStart"/>
-      <w:r>
-        <w:t>yt</w:t>
-      </w:r>
-      <w:proofErr w:type="spellEnd"/>
-      <w:r>
-        <w:t xml:space="preserve"> in Patrick's code</w:t>
+        <w:t xml:space="preserve">roll angle increasing </w:t>
+      </w:r>
+      <w:r>
+        <w:t>anticlockwise</w:t>
+      </w:r>
+      <w:r>
+        <w:t xml:space="preserve"> as viewed </w:t>
+      </w:r>
+      <w:r>
+        <w:t xml:space="preserve">from space </w:t>
+      </w:r>
+      <w:r>
+        <w:t>looking down on the north pole (equatorial) or zenith (alt/az)</w:t>
+      </w:r>
+      <w:r>
+        <w:t>. This means that:</w:t>
+      </w:r>
+    </w:p>
+    <w:p>
+      <w:pPr>
+        <w:pStyle w:val="ListParagraph"/>
+        <w:numPr>
+          <w:ilvl w:val="0"/>
+          <w:numId w:val="10"/>
+        </w:numPr>
+      </w:pPr>
+      <w:r>
+        <w:t xml:space="preserve">Equatorial mounts: </w:t>
+      </w:r>
+      <w:r>
+        <w:rPr>
+          <w:b/>
+          <w:bCs/>
+        </w:rPr>
+        <w:t>M</w:t>
+      </w:r>
+      <w:r>
+        <w:rPr>
+          <w:b/>
+          <w:bCs/>
+        </w:rPr>
+        <w:t>echanical</w:t>
+      </w:r>
+      <w:r>
+        <w:t xml:space="preserve"> hour angle</w:t>
       </w:r>
       <w:r>
         <w:t xml:space="preserve"> </w:t>
       </w:r>
       <w:r>
-        <w:t xml:space="preserve">(Offset of the optical axis </w:t>
-      </w:r>
-      <w:r>
-        <w:t>along the declination axis</w:t>
-      </w:r>
-      <w:r>
-        <w:t>)</w:t>
-      </w:r>
-    </w:p>
-    <w:p>
-      <w:r>
-        <w:t xml:space="preserve">The variable </w:t>
-      </w:r>
-      <w:r>
-        <w:t xml:space="preserve">r </w:t>
-      </w:r>
-      <w:r>
-        <w:t xml:space="preserve">is called </w:t>
-      </w:r>
-      <w:proofErr w:type="spellStart"/>
-      <w:r>
-        <w:t>yo</w:t>
-      </w:r>
-      <w:proofErr w:type="spellEnd"/>
-      <w:r>
-        <w:t xml:space="preserve"> in Patrick's </w:t>
-      </w:r>
-      <w:proofErr w:type="gramStart"/>
-      <w:r>
-        <w:t>code</w:t>
+        <w:t xml:space="preserve">is </w:t>
+      </w:r>
+      <w:r>
+        <w:t xml:space="preserve">zero </w:t>
+      </w:r>
+      <w:r>
+        <w:t xml:space="preserve">for telescope targets due </w:t>
+      </w:r>
+      <w:r>
+        <w:t xml:space="preserve">south and </w:t>
+      </w:r>
+      <w:r>
+        <w:t>positive</w:t>
       </w:r>
       <w:r>
         <w:t xml:space="preserve"> </w:t>
       </w:r>
       <w:r>
-        <w:t xml:space="preserve"> (</w:t>
-      </w:r>
-      <w:proofErr w:type="gramEnd"/>
-      <w:r>
-        <w:t>separation of the two axes)</w:t>
-      </w:r>
-    </w:p>
-    <w:p>
-      <w:r>
-        <w:t xml:space="preserve">The code requires </w:t>
-      </w:r>
-      <w:r>
-        <w:t xml:space="preserve">the </w:t>
-      </w:r>
-      <w:r>
-        <w:t xml:space="preserve">mechanical roll angle </w:t>
-      </w:r>
-      <w:r>
-        <w:t xml:space="preserve">which is </w:t>
-      </w:r>
-      <w:r>
-        <w:t xml:space="preserve">calculated </w:t>
-      </w:r>
-      <w:r>
-        <w:t>from the telescope hour angle (local sidereal time minus right ascension) and declination for equatorial mounts azimuth for alt/az mounts.</w:t>
+        <w:t>for telescope targets to the east of south (the more east the more positive).</w:t>
+      </w:r>
+    </w:p>
+    <w:p>
+      <w:pPr>
+        <w:pStyle w:val="ListParagraph"/>
+        <w:numPr>
+          <w:ilvl w:val="0"/>
+          <w:numId w:val="10"/>
+        </w:numPr>
+      </w:pPr>
+      <w:r>
+        <w:t xml:space="preserve">Alt/Az mounts: </w:t>
+      </w:r>
+      <w:r>
+        <w:rPr>
+          <w:b/>
+          <w:bCs/>
+        </w:rPr>
+        <w:t>Mechanical</w:t>
+      </w:r>
+      <w:r>
+        <w:t xml:space="preserve"> azimuth</w:t>
+      </w:r>
+      <w:r>
+        <w:t xml:space="preserve"> is zero to the south</w:t>
+      </w:r>
+      <w:r>
+        <w:t xml:space="preserve"> </w:t>
+      </w:r>
+      <w:r>
+        <w:t>and positive for telescope targets to the east of south</w:t>
+      </w:r>
+      <w:r>
+        <w:t>.</w:t>
       </w:r>
     </w:p>
     <w:p>
@@ -344,10 +435,55 @@
     </w:p>
     <w:p>
       <w:r>
-        <w:t xml:space="preserve">Zero roll angle is due SOUTH in Patrick’s models so </w:t>
-      </w:r>
-      <w:r>
-        <w:t xml:space="preserve">for equatorial mounts the roll angle in both hemispheres is </w:t>
+        <w:t xml:space="preserve">In </w:t>
+      </w:r>
+      <w:r>
+        <w:t xml:space="preserve">Patrick’s models </w:t>
+      </w:r>
+      <w:r>
+        <w:t>z</w:t>
+      </w:r>
+      <w:r>
+        <w:t xml:space="preserve">ero roll angle is </w:t>
+      </w:r>
+      <w:r>
+        <w:t xml:space="preserve">defined as being when </w:t>
+      </w:r>
+      <w:r>
+        <w:t xml:space="preserve">a </w:t>
+      </w:r>
+      <w:r>
+        <w:t xml:space="preserve">telescope </w:t>
+      </w:r>
+      <w:r>
+        <w:t xml:space="preserve">in the northern hemisphere </w:t>
+      </w:r>
+      <w:r>
+        <w:t xml:space="preserve">is pointing </w:t>
+      </w:r>
+      <w:r>
+        <w:t xml:space="preserve">due SOUTH in </w:t>
+      </w:r>
+      <w:r>
+        <w:t>the “Normal” pointing state</w:t>
+      </w:r>
+      <w:r>
+        <w:t>. S</w:t>
+      </w:r>
+      <w:r>
+        <w:t xml:space="preserve">o </w:t>
+      </w:r>
+      <w:r>
+        <w:t>for equatorial mounts</w:t>
+      </w:r>
+      <w:r>
+        <w:t>,</w:t>
+      </w:r>
+      <w:r>
+        <w:t xml:space="preserve"> the roll angle in both hemispheres is</w:t>
+      </w:r>
+      <w:r>
+        <w:t xml:space="preserve"> given by:</w:t>
       </w:r>
     </w:p>
     <w:p>
@@ -359,7 +495,16 @@
         </w:numPr>
       </w:pPr>
       <w:r>
-        <w:t xml:space="preserve">PierEast </w:t>
+        <w:t>Normal pointing state (</w:t>
+      </w:r>
+      <w:r>
+        <w:t>PierEast</w:t>
+      </w:r>
+      <w:r>
+        <w:t>)</w:t>
+      </w:r>
+      <w:r>
+        <w:t xml:space="preserve"> </w:t>
       </w:r>
       <w:r>
         <w:sym w:font="Wingdings" w:char="F0E8"/>
@@ -383,7 +528,16 @@
         </w:numPr>
       </w:pPr>
       <w:r>
-        <w:t xml:space="preserve">PierWest </w:t>
+        <w:t>Through the pole pointing state (</w:t>
+      </w:r>
+      <w:r>
+        <w:t>PierWest</w:t>
+      </w:r>
+      <w:r>
+        <w:t>)</w:t>
+      </w:r>
+      <w:r>
+        <w:t xml:space="preserve"> </w:t>
       </w:r>
       <w:r>
         <w:sym w:font="Wingdings" w:char="F0E8"/>
@@ -445,6 +599,7 @@
         </w:numPr>
       </w:pPr>
       <w:r>
+        <w:lastRenderedPageBreak/>
         <w:t xml:space="preserve">PierEast </w:t>
       </w:r>
       <w:r>
@@ -619,6 +774,119 @@
 <file path=word/numbering.xml><?xml version="1.0" encoding="utf-8"?>
 <w:numbering xmlns:wpc="http://schemas.microsoft.com/office/word/2010/wordprocessingCanvas" xmlns:cx="http://schemas.microsoft.com/office/drawing/2014/chartex" xmlns:cx1="http://schemas.microsoft.com/office/drawing/2015/9/8/chartex" xmlns:cx2="http://schemas.microsoft.com/office/drawing/2015/10/21/chartex" xmlns:cx3="http://schemas.microsoft.com/office/drawing/2016/5/9/chartex" xmlns:cx4="http://schemas.microsoft.com/office/drawing/2016/5/10/chartex" xmlns:cx5="http://schemas.microsoft.com/office/drawing/2016/5/11/chartex" xmlns:cx6="http://schemas.microsoft.com/office/drawing/2016/5/12/chartex" xmlns:cx7="http://schemas.microsoft.com/office/drawing/2016/5/13/chartex" xmlns:cx8="http://schemas.microsoft.com/office/drawing/2016/5/14/chartex" xmlns:mc="http://schemas.openxmlformats.org/markup-compatibility/2006" xmlns:aink="http://schemas.microsoft.com/office/drawing/2016/ink" xmlns:am3d="http://schemas.microsoft.com/office/drawing/2017/model3d" xmlns:o="urn:schemas-microsoft-com:office:office" xmlns:oel="http://schemas.microsoft.com/office/2019/extlst" xmlns:r="http://schemas.openxmlformats.org/officeDocument/2006/relationships" xmlns:m="http://schemas.openxmlformats.org/officeDocument/2006/math" xmlns:v="urn:schemas-microsoft-com:vml" xmlns:wp14="http://schemas.microsoft.com/office/word/2010/wordprocessingDrawing" xmlns:wp="http://schemas.openxmlformats.org/drawingml/2006/wordprocessingDrawing" xmlns:w10="urn:schemas-microsoft-com:office:word" xmlns:w="http://schemas.openxmlformats.org/wordprocessingml/2006/main" xmlns:w14="http://schemas.microsoft.com/office/word/2010/wordml" xmlns:w15="http://schemas.microsoft.com/office/word/2012/wordml" xmlns:w16cex="http://schemas.microsoft.com/office/word/2018/wordml/cex" xmlns:w16cid="http://schemas.microsoft.com/office/word/2016/wordml/cid" xmlns:w16="http://schemas.microsoft.com/office/word/2018/wordml" xmlns:w16du="http://schemas.microsoft.com/office/word/2023/wordml/word16du" xmlns:w16sdtdh="http://schemas.microsoft.com/office/word/2020/wordml/sdtdatahash" xmlns:w16sdtfl="http://schemas.microsoft.com/office/word/2024/wordml/sdtformatlock" xmlns:w16se="http://schemas.microsoft.com/office/word/2015/wordml/symex" xmlns:wpg="http://schemas.microsoft.com/office/word/2010/wordprocessingGroup" xmlns:wpi="http://schemas.microsoft.com/office/word/2010/wordprocessingInk" xmlns:wne="http://schemas.microsoft.com/office/word/2006/wordml" xmlns:wps="http://schemas.microsoft.com/office/word/2010/wordprocessingShape" mc:Ignorable="w14 w15 w16se w16cid w16 w16cex w16sdtdh w16sdtfl w16du wp14">
   <w:abstractNum w:abstractNumId="0" w15:restartNumberingAfterBreak="0">
+    <w:nsid w:val="20CC7C39"/>
+    <w:multiLevelType w:val="hybridMultilevel"/>
+    <w:tmpl w:val="D698FD18"/>
+    <w:lvl w:ilvl="0" w:tplc="08090001">
+      <w:start w:val="1"/>
+      <w:numFmt w:val="bullet"/>
+      <w:lvlText w:val=""/>
+      <w:lvlJc w:val="left"/>
+      <w:pPr>
+        <w:ind w:left="760" w:hanging="360"/>
+      </w:pPr>
+      <w:rPr>
+        <w:rFonts w:ascii="Symbol" w:hAnsi="Symbol" w:hint="default"/>
+      </w:rPr>
+    </w:lvl>
+    <w:lvl w:ilvl="1" w:tplc="08090003" w:tentative="1">
+      <w:start w:val="1"/>
+      <w:numFmt w:val="bullet"/>
+      <w:lvlText w:val="o"/>
+      <w:lvlJc w:val="left"/>
+      <w:pPr>
+        <w:ind w:left="1480" w:hanging="360"/>
+      </w:pPr>
+      <w:rPr>
+        <w:rFonts w:ascii="Courier New" w:hAnsi="Courier New" w:cs="Courier New" w:hint="default"/>
+      </w:rPr>
+    </w:lvl>
+    <w:lvl w:ilvl="2" w:tplc="08090005" w:tentative="1">
+      <w:start w:val="1"/>
+      <w:numFmt w:val="bullet"/>
+      <w:lvlText w:val=""/>
+      <w:lvlJc w:val="left"/>
+      <w:pPr>
+        <w:ind w:left="2200" w:hanging="360"/>
+      </w:pPr>
+      <w:rPr>
+        <w:rFonts w:ascii="Wingdings" w:hAnsi="Wingdings" w:hint="default"/>
+      </w:rPr>
+    </w:lvl>
+    <w:lvl w:ilvl="3" w:tplc="08090001" w:tentative="1">
+      <w:start w:val="1"/>
+      <w:numFmt w:val="bullet"/>
+      <w:lvlText w:val=""/>
+      <w:lvlJc w:val="left"/>
+      <w:pPr>
+        <w:ind w:left="2920" w:hanging="360"/>
+      </w:pPr>
+      <w:rPr>
+        <w:rFonts w:ascii="Symbol" w:hAnsi="Symbol" w:hint="default"/>
+      </w:rPr>
+    </w:lvl>
+    <w:lvl w:ilvl="4" w:tplc="08090003" w:tentative="1">
+      <w:start w:val="1"/>
+      <w:numFmt w:val="bullet"/>
+      <w:lvlText w:val="o"/>
+      <w:lvlJc w:val="left"/>
+      <w:pPr>
+        <w:ind w:left="3640" w:hanging="360"/>
+      </w:pPr>
+      <w:rPr>
+        <w:rFonts w:ascii="Courier New" w:hAnsi="Courier New" w:cs="Courier New" w:hint="default"/>
+      </w:rPr>
+    </w:lvl>
+    <w:lvl w:ilvl="5" w:tplc="08090005" w:tentative="1">
+      <w:start w:val="1"/>
+      <w:numFmt w:val="bullet"/>
+      <w:lvlText w:val=""/>
+      <w:lvlJc w:val="left"/>
+      <w:pPr>
+        <w:ind w:left="4360" w:hanging="360"/>
+      </w:pPr>
+      <w:rPr>
+        <w:rFonts w:ascii="Wingdings" w:hAnsi="Wingdings" w:hint="default"/>
+      </w:rPr>
+    </w:lvl>
+    <w:lvl w:ilvl="6" w:tplc="08090001" w:tentative="1">
+      <w:start w:val="1"/>
+      <w:numFmt w:val="bullet"/>
+      <w:lvlText w:val=""/>
+      <w:lvlJc w:val="left"/>
+      <w:pPr>
+        <w:ind w:left="5080" w:hanging="360"/>
+      </w:pPr>
+      <w:rPr>
+        <w:rFonts w:ascii="Symbol" w:hAnsi="Symbol" w:hint="default"/>
+      </w:rPr>
+    </w:lvl>
+    <w:lvl w:ilvl="7" w:tplc="08090003" w:tentative="1">
+      <w:start w:val="1"/>
+      <w:numFmt w:val="bullet"/>
+      <w:lvlText w:val="o"/>
+      <w:lvlJc w:val="left"/>
+      <w:pPr>
+        <w:ind w:left="5800" w:hanging="360"/>
+      </w:pPr>
+      <w:rPr>
+        <w:rFonts w:ascii="Courier New" w:hAnsi="Courier New" w:cs="Courier New" w:hint="default"/>
+      </w:rPr>
+    </w:lvl>
+    <w:lvl w:ilvl="8" w:tplc="08090005" w:tentative="1">
+      <w:start w:val="1"/>
+      <w:numFmt w:val="bullet"/>
+      <w:lvlText w:val=""/>
+      <w:lvlJc w:val="left"/>
+      <w:pPr>
+        <w:ind w:left="6520" w:hanging="360"/>
+      </w:pPr>
+      <w:rPr>
+        <w:rFonts w:ascii="Wingdings" w:hAnsi="Wingdings" w:hint="default"/>
+      </w:rPr>
+    </w:lvl>
+  </w:abstractNum>
+  <w:abstractNum w:abstractNumId="1" w15:restartNumberingAfterBreak="0">
     <w:nsid w:val="2240256E"/>
     <w:multiLevelType w:val="hybridMultilevel"/>
     <w:tmpl w:val="2E8E44CE"/>
@@ -731,7 +999,7 @@
       </w:rPr>
     </w:lvl>
   </w:abstractNum>
-  <w:abstractNum w:abstractNumId="1" w15:restartNumberingAfterBreak="0">
+  <w:abstractNum w:abstractNumId="2" w15:restartNumberingAfterBreak="0">
     <w:nsid w:val="2C945980"/>
     <w:multiLevelType w:val="hybridMultilevel"/>
     <w:tmpl w:val="9E5481AA"/>
@@ -844,7 +1112,7 @@
       </w:rPr>
     </w:lvl>
   </w:abstractNum>
-  <w:abstractNum w:abstractNumId="2" w15:restartNumberingAfterBreak="0">
+  <w:abstractNum w:abstractNumId="3" w15:restartNumberingAfterBreak="0">
     <w:nsid w:val="2DF24A1E"/>
     <w:multiLevelType w:val="hybridMultilevel"/>
     <w:tmpl w:val="66A64E4E"/>
@@ -930,7 +1198,7 @@
       </w:pPr>
     </w:lvl>
   </w:abstractNum>
-  <w:abstractNum w:abstractNumId="3" w15:restartNumberingAfterBreak="0">
+  <w:abstractNum w:abstractNumId="4" w15:restartNumberingAfterBreak="0">
     <w:nsid w:val="398976B4"/>
     <w:multiLevelType w:val="hybridMultilevel"/>
     <w:tmpl w:val="4CD0521A"/>
@@ -1016,7 +1284,7 @@
       </w:pPr>
     </w:lvl>
   </w:abstractNum>
-  <w:abstractNum w:abstractNumId="4" w15:restartNumberingAfterBreak="0">
+  <w:abstractNum w:abstractNumId="5" w15:restartNumberingAfterBreak="0">
     <w:nsid w:val="50E80F8B"/>
     <w:multiLevelType w:val="hybridMultilevel"/>
     <w:tmpl w:val="FEDE3DDA"/>
@@ -1129,7 +1397,7 @@
       </w:rPr>
     </w:lvl>
   </w:abstractNum>
-  <w:abstractNum w:abstractNumId="5" w15:restartNumberingAfterBreak="0">
+  <w:abstractNum w:abstractNumId="6" w15:restartNumberingAfterBreak="0">
     <w:nsid w:val="5CC12E02"/>
     <w:multiLevelType w:val="hybridMultilevel"/>
     <w:tmpl w:val="CD80489A"/>
@@ -1218,7 +1486,7 @@
       </w:pPr>
     </w:lvl>
   </w:abstractNum>
-  <w:abstractNum w:abstractNumId="6" w15:restartNumberingAfterBreak="0">
+  <w:abstractNum w:abstractNumId="7" w15:restartNumberingAfterBreak="0">
     <w:nsid w:val="643C28AF"/>
     <w:multiLevelType w:val="hybridMultilevel"/>
     <w:tmpl w:val="12860934"/>
@@ -1331,7 +1599,7 @@
       </w:rPr>
     </w:lvl>
   </w:abstractNum>
-  <w:abstractNum w:abstractNumId="7" w15:restartNumberingAfterBreak="0">
+  <w:abstractNum w:abstractNumId="8" w15:restartNumberingAfterBreak="0">
     <w:nsid w:val="72CA1098"/>
     <w:multiLevelType w:val="hybridMultilevel"/>
     <w:tmpl w:val="C9600268"/>
@@ -1420,7 +1688,7 @@
       </w:pPr>
     </w:lvl>
   </w:abstractNum>
-  <w:abstractNum w:abstractNumId="8" w15:restartNumberingAfterBreak="0">
+  <w:abstractNum w:abstractNumId="9" w15:restartNumberingAfterBreak="0">
     <w:nsid w:val="75EA72B9"/>
     <w:multiLevelType w:val="hybridMultilevel"/>
     <w:tmpl w:val="E9E0B962"/>
@@ -1534,31 +1802,34 @@
     </w:lvl>
   </w:abstractNum>
   <w:num w:numId="1" w16cid:durableId="1832912459">
+    <w:abstractNumId w:val="3"/>
+  </w:num>
+  <w:num w:numId="2" w16cid:durableId="1562253830">
+    <w:abstractNumId w:val="8"/>
+  </w:num>
+  <w:num w:numId="3" w16cid:durableId="1270968910">
+    <w:abstractNumId w:val="6"/>
+  </w:num>
+  <w:num w:numId="4" w16cid:durableId="1001275481">
+    <w:abstractNumId w:val="7"/>
+  </w:num>
+  <w:num w:numId="5" w16cid:durableId="1410007311">
+    <w:abstractNumId w:val="4"/>
+  </w:num>
+  <w:num w:numId="6" w16cid:durableId="564342284">
     <w:abstractNumId w:val="2"/>
   </w:num>
-  <w:num w:numId="2" w16cid:durableId="1562253830">
-    <w:abstractNumId w:val="7"/>
+  <w:num w:numId="7" w16cid:durableId="457115685">
+    <w:abstractNumId w:val="1"/>
   </w:num>
-  <w:num w:numId="3" w16cid:durableId="1270968910">
+  <w:num w:numId="8" w16cid:durableId="1707412342">
     <w:abstractNumId w:val="5"/>
   </w:num>
-  <w:num w:numId="4" w16cid:durableId="1001275481">
-    <w:abstractNumId w:val="6"/>
+  <w:num w:numId="9" w16cid:durableId="1487744963">
+    <w:abstractNumId w:val="9"/>
   </w:num>
-  <w:num w:numId="5" w16cid:durableId="1410007311">
-    <w:abstractNumId w:val="3"/>
-  </w:num>
-  <w:num w:numId="6" w16cid:durableId="564342284">
-    <w:abstractNumId w:val="1"/>
-  </w:num>
-  <w:num w:numId="7" w16cid:durableId="457115685">
+  <w:num w:numId="10" w16cid:durableId="1131829297">
     <w:abstractNumId w:val="0"/>
-  </w:num>
-  <w:num w:numId="8" w16cid:durableId="1707412342">
-    <w:abstractNumId w:val="4"/>
-  </w:num>
-  <w:num w:numId="9" w16cid:durableId="1487744963">
-    <w:abstractNumId w:val="8"/>
   </w:num>
 </w:numbering>
 </file>

</xml_diff>